<commit_message>
24-th Commit HW_2_4_GB.py, done
</commit_message>
<xml_diff>
--- a/HW_2.docx
+++ b/HW_2.docx
@@ -9,6 +9,9 @@
     </w:p>
     <w:p>
       <w:r>
+        <w:t>+</w:t>
+      </w:r>
+      <w:r>
         <w:t>1. Создать список и заполнить его элементами различных типов данных. Реализовать скрипт</w:t>
       </w:r>
     </w:p>
@@ -36,7 +39,9 @@
       </w:r>
     </w:p>
     <w:p>
-      <w:bookmarkStart w:id="0" w:name="_GoBack"/>
+      <w:r>
+        <w:t>+</w:t>
+      </w:r>
       <w:r>
         <w:t>2. Для списка реализовать обмен значений соседних элементов. Значениями обмениваются</w:t>
       </w:r>
@@ -66,8 +71,10 @@
         <w:t>).</w:t>
       </w:r>
     </w:p>
-    <w:bookmarkEnd w:id="0"/>
-    <w:p>
+    <w:p>
+      <w:r>
+        <w:t>+</w:t>
+      </w:r>
       <w:r>
         <w:t>3. Пользователь вводит месяц в виде целого числа от 1 до 12. Сообщить, к какому времени года</w:t>
       </w:r>
@@ -107,6 +114,8 @@
       <w:r>
         <w:t>первые 10 букв в слове.</w:t>
       </w:r>
+      <w:bookmarkStart w:id="0" w:name="_GoBack"/>
+      <w:bookmarkEnd w:id="0"/>
     </w:p>
     <w:p>
       <w:r>

</xml_diff>

<commit_message>
30-th Commit HW_2_6_GB.py, done
</commit_message>
<xml_diff>
--- a/HW_2.docx
+++ b/HW_2.docx
@@ -102,6 +102,9 @@
     </w:p>
     <w:p>
       <w:r>
+        <w:t>+</w:t>
+      </w:r>
+      <w:r>
         <w:t>4. Пользователь вводит строку из нескольких слов, разделённых пробелами. Вывести каждое</w:t>
       </w:r>
     </w:p>
@@ -113,114 +116,128 @@
     <w:p>
       <w:r>
         <w:t>первые 10 букв в слове.</w:t>
+      </w:r>
+    </w:p>
+    <w:p>
+      <w:r>
+        <w:t>+</w:t>
+      </w:r>
+      <w:r>
+        <w:t>5. Реализовать структуру «Рейтинг», представляющую собой набор натуральных чисел, который</w:t>
+      </w:r>
+    </w:p>
+    <w:p>
+      <w:r>
+        <w:t>не возрастает. У пользователя нужно запрашивать новый элемент рейтинга. Если в рейтинге</w:t>
+      </w:r>
+    </w:p>
+    <w:p>
+      <w:r>
+        <w:t>существуют элементы с одинаковыми значениями, то новый элемент с тем же значением</w:t>
+      </w:r>
+    </w:p>
+    <w:p>
+      <w:r>
+        <w:t>должен разместиться после них.</w:t>
+      </w:r>
+    </w:p>
+    <w:p>
+      <w:r>
+        <w:t>Подсказка. Например, набор натуральных чисел: 7, 5, 3, 3, 2.</w:t>
+      </w:r>
+    </w:p>
+    <w:p>
+      <w:r>
+        <w:t>Пользователь ввёл число 3. Результат: 7, 5, 3, 3, 3, 2.</w:t>
+      </w:r>
+    </w:p>
+    <w:p>
+      <w:r>
+        <w:t>Пользователь ввёл число 8. Результат: 8, 7, 5, 3, 3, 2.</w:t>
+      </w:r>
+    </w:p>
+    <w:p>
+      <w:r>
+        <w:t>Пользователь ввёл число 1. Результат: 7, 5, 3, 3, 2, 1.</w:t>
+      </w:r>
+    </w:p>
+    <w:p>
+      <w:r>
+        <w:t xml:space="preserve">Набор натуральных чисел можно задать сразу в коде, например, </w:t>
+      </w:r>
+      <w:proofErr w:type="spellStart"/>
+      <w:r>
+        <w:t>my_list</w:t>
+      </w:r>
+      <w:proofErr w:type="spellEnd"/>
+      <w:r>
+        <w:t xml:space="preserve"> = [7, 5, 3, 3, 2].</w:t>
+      </w:r>
+    </w:p>
+    <w:p>
+      <w:r>
+        <w:t>+</w:t>
       </w:r>
       <w:bookmarkStart w:id="0" w:name="_GoBack"/>
       <w:bookmarkEnd w:id="0"/>
-    </w:p>
-    <w:p>
-      <w:r>
-        <w:t>5. Реализовать структуру «Рейтинг», представляющую собой набор натуральных чисел, который</w:t>
-      </w:r>
-    </w:p>
-    <w:p>
-      <w:r>
-        <w:t>не возрастает. У пользователя нужно запрашивать новый элемент рейтинга. Если в рейтинге</w:t>
-      </w:r>
-    </w:p>
-    <w:p>
-      <w:r>
-        <w:t>существуют элементы с одинаковыми значениями, то новый элемент с тем же значением</w:t>
-      </w:r>
-    </w:p>
-    <w:p>
-      <w:r>
-        <w:t>должен разместиться после них.</w:t>
-      </w:r>
-    </w:p>
-    <w:p>
-      <w:r>
-        <w:t>Подсказка. Например, набор натуральных чисел: 7, 5, 3, 3, 2.</w:t>
-      </w:r>
-    </w:p>
-    <w:p>
-      <w:r>
-        <w:t>Пользователь ввёл число 3. Результат: 7, 5, 3, 3, 3, 2.</w:t>
-      </w:r>
-    </w:p>
-    <w:p>
-      <w:r>
-        <w:t>Пользователь ввёл число 8. Результат: 8, 7, 5, 3, 3, 2.</w:t>
-      </w:r>
-    </w:p>
-    <w:p>
-      <w:r>
-        <w:t>Пользователь ввёл число 1. Результат: 7, 5, 3, 3, 2, 1.</w:t>
-      </w:r>
-    </w:p>
-    <w:p>
-      <w:r>
-        <w:t xml:space="preserve">Набор натуральных чисел можно задать сразу в коде, например, </w:t>
+      <w:r>
+        <w:t>6. *Реализовать структуру данных «Товары». Она должна представлять собой список кортежей.</w:t>
+      </w:r>
+    </w:p>
+    <w:p>
+      <w:r>
+        <w:t>Каждый кортеж хранит информацию об отдельном товаре. В кортеже должно быть два</w:t>
+      </w:r>
+    </w:p>
+    <w:p>
+      <w:r>
+        <w:t>элемента — номер товара и словарь с параметрами, то есть характеристиками товара:</w:t>
+      </w:r>
+    </w:p>
+    <w:p>
+      <w:r>
+        <w:t xml:space="preserve">название, цена, количество, единица измерения. Структуру нужно сформировать </w:t>
       </w:r>
       <w:proofErr w:type="spellStart"/>
       <w:r>
-        <w:t>my_list</w:t>
+        <w:t>программно</w:t>
       </w:r>
       <w:proofErr w:type="spellEnd"/>
       <w:r>
-        <w:t xml:space="preserve"> = [7, 5, 3, 3, 2].</w:t>
-      </w:r>
-    </w:p>
-    <w:p>
-      <w:r>
-        <w:t>6. *Реализовать структуру данных «Товары». Она должна представлять собой список кортежей.</w:t>
-      </w:r>
-    </w:p>
-    <w:p>
-      <w:r>
-        <w:t>Каждый кортеж хранит информацию об отдельном товаре. В кортеже должно быть два</w:t>
-      </w:r>
-    </w:p>
-    <w:p>
-      <w:r>
-        <w:t>элемента — номер товара и словарь с параметрами, то есть характеристиками товара:</w:t>
-      </w:r>
-    </w:p>
-    <w:p>
-      <w:r>
-        <w:t>© geekbrains.ru 38</w:t>
-      </w:r>
-    </w:p>
-    <w:p>
-      <w:r>
-        <w:t xml:space="preserve">название, цена, количество, единица измерения. Структуру нужно сформировать </w:t>
+        <w:t>,</w:t>
+      </w:r>
+    </w:p>
+    <w:p>
+      <w:r>
+        <w:t>запросив все данные у пользователя.</w:t>
+      </w:r>
+    </w:p>
+    <w:p>
+      <w:r>
+        <w:t>Пример готовой структуры:</w:t>
+      </w:r>
+    </w:p>
+    <w:p>
+      <w:r>
+        <w:t>[</w:t>
+      </w:r>
+    </w:p>
+    <w:p>
+      <w:r>
+        <w:t>(1, {“название”: “компьютер”, “цена”: 20000, “количество”: 5, “</w:t>
       </w:r>
       <w:proofErr w:type="spellStart"/>
       <w:r>
-        <w:t>программно</w:t>
+        <w:t>eд</w:t>
       </w:r>
       <w:proofErr w:type="spellEnd"/>
       <w:r>
-        <w:t>,</w:t>
-      </w:r>
-    </w:p>
-    <w:p>
-      <w:r>
-        <w:t>запросив все данные у пользователя.</w:t>
-      </w:r>
-    </w:p>
-    <w:p>
-      <w:r>
-        <w:t>Пример готовой структуры:</w:t>
-      </w:r>
-    </w:p>
-    <w:p>
-      <w:r>
-        <w:t>[</w:t>
-      </w:r>
-    </w:p>
-    <w:p>
-      <w:r>
-        <w:t>(1, {“название”: “компьютер”, “цена”: 20000, “количество”: 5, “</w:t>
+        <w:t>”: “шт.”}),</w:t>
+      </w:r>
+    </w:p>
+    <w:p>
+      <w:r>
+        <w:t>(2, {“название”: “принтер”, “цена”: 6000, “количество”: 2, “</w:t>
       </w:r>
       <w:proofErr w:type="spellStart"/>
       <w:r>
@@ -233,7 +250,7 @@
     </w:p>
     <w:p>
       <w:r>
-        <w:t>(2, {“название”: “принтер”, “цена”: 6000, “количество”: 2, “</w:t>
+        <w:t>(3, {“название”: “сканер”, “цена”: 2000, “количество”: 7, “</w:t>
       </w:r>
       <w:proofErr w:type="spellStart"/>
       <w:r>
@@ -241,25 +258,12 @@
       </w:r>
       <w:proofErr w:type="spellEnd"/>
       <w:r>
-        <w:t>”: “шт.”}),</w:t>
+        <w:t>”: “шт.”})</w:t>
       </w:r>
     </w:p>
     <w:p>
       <w:r>
         <w:lastRenderedPageBreak/>
-        <w:t>(3, {“название”: “сканер”, “цена”: 2000, “количество”: 7, “</w:t>
-      </w:r>
-      <w:proofErr w:type="spellStart"/>
-      <w:r>
-        <w:t>eд</w:t>
-      </w:r>
-      <w:proofErr w:type="spellEnd"/>
-      <w:r>
-        <w:t>”: “шт.”})</w:t>
-      </w:r>
-    </w:p>
-    <w:p>
-      <w:r>
         <w:t>]</w:t>
       </w:r>
     </w:p>

</xml_diff>